<commit_message>
IRB WPP and Biomedical Consent Template Updates
</commit_message>
<xml_diff>
--- a/forms/biomedical_consent_template.docx
+++ b/forms/biomedical_consent_template.docx
@@ -195,6 +195,9 @@
     </w:p>
     <w:p>
       <w:pPr>
+        <w:tabs>
+          <w:tab w:val="left" w:pos="5835"/>
+        </w:tabs>
         <w:jc w:val="both"/>
         <w:rPr>
           <w:rFonts w:asciiTheme="minorHAnsi" w:hAnsiTheme="minorHAnsi"/>
@@ -203,218 +206,245 @@
           <w:sz w:val="24"/>
         </w:rPr>
       </w:pPr>
-    </w:p>
-    <w:p>
-      <w:pPr>
-        <w:pStyle w:val="BodyText"/>
-        <w:rPr>
-          <w:rFonts w:asciiTheme="minorHAnsi" w:hAnsiTheme="minorHAnsi"/>
-          <w:i/>
-          <w:iCs/>
-          <w:sz w:val="28"/>
-        </w:rPr>
-      </w:pPr>
-      <w:r>
-        <w:rPr>
-          <w:rFonts w:asciiTheme="minorHAnsi" w:hAnsiTheme="minorHAnsi"/>
-          <w:i/>
-          <w:iCs/>
-          <w:sz w:val="28"/>
-        </w:rPr>
-        <w:t>[</w:t>
-      </w:r>
-      <w:r>
-        <w:rPr>
-          <w:rFonts w:asciiTheme="minorHAnsi" w:hAnsiTheme="minorHAnsi"/>
-          <w:i/>
-          <w:iCs/>
-          <w:sz w:val="28"/>
-        </w:rPr>
-        <w:t xml:space="preserve">This template is based on a drug or device research study.  </w:t>
-      </w:r>
       <w:r>
         <w:rPr>
           <w:rFonts w:asciiTheme="minorHAnsi" w:hAnsiTheme="minorHAnsi"/>
           <w:b/>
           <w:bCs/>
-          <w:i/>
-          <w:iCs/>
-          <w:sz w:val="28"/>
-        </w:rPr>
-        <w:t>The same elements/sections are required</w:t>
-      </w:r>
-      <w:r>
-        <w:rPr>
-          <w:rFonts w:asciiTheme="minorHAnsi" w:hAnsiTheme="minorHAnsi"/>
-          <w:i/>
-          <w:iCs/>
-          <w:sz w:val="28"/>
-        </w:rPr>
-        <w:t xml:space="preserve"> for other research studies (psychology, sociology, etc.).  See Soci</w:t>
-      </w:r>
-      <w:r>
-        <w:rPr>
-          <w:rFonts w:asciiTheme="minorHAnsi" w:hAnsiTheme="minorHAnsi"/>
-          <w:i/>
-          <w:iCs/>
-          <w:sz w:val="28"/>
-        </w:rPr>
-        <w:t>al</w:t>
-      </w:r>
-      <w:r>
-        <w:rPr>
-          <w:rFonts w:asciiTheme="minorHAnsi" w:hAnsiTheme="minorHAnsi"/>
-          <w:i/>
-          <w:iCs/>
-          <w:sz w:val="28"/>
-        </w:rPr>
-        <w:t xml:space="preserve">-Behavioral Consent Template on VCU IRB </w:t>
-      </w:r>
-      <w:r>
-        <w:rPr>
-          <w:rFonts w:asciiTheme="minorHAnsi" w:hAnsiTheme="minorHAnsi"/>
-          <w:i/>
-          <w:iCs/>
-          <w:sz w:val="28"/>
-        </w:rPr>
-        <w:t>W</w:t>
-      </w:r>
-      <w:r>
-        <w:rPr>
-          <w:rFonts w:asciiTheme="minorHAnsi" w:hAnsiTheme="minorHAnsi"/>
-          <w:i/>
-          <w:iCs/>
-          <w:sz w:val="28"/>
-        </w:rPr>
-        <w:t>eb</w:t>
-      </w:r>
-      <w:r>
-        <w:rPr>
-          <w:rFonts w:asciiTheme="minorHAnsi" w:hAnsiTheme="minorHAnsi"/>
-          <w:i/>
-          <w:iCs/>
-          <w:sz w:val="28"/>
-        </w:rPr>
-        <w:t xml:space="preserve"> </w:t>
-      </w:r>
-      <w:r>
-        <w:rPr>
-          <w:rFonts w:asciiTheme="minorHAnsi" w:hAnsiTheme="minorHAnsi"/>
-          <w:i/>
-          <w:iCs/>
-          <w:sz w:val="28"/>
-        </w:rPr>
-        <w:t>site.</w:t>
-      </w:r>
-      <w:r>
-        <w:rPr>
-          <w:rFonts w:asciiTheme="minorHAnsi" w:hAnsiTheme="minorHAnsi"/>
-          <w:i/>
-          <w:iCs/>
-          <w:sz w:val="28"/>
-        </w:rPr>
-        <w:t>]</w:t>
-      </w:r>
-    </w:p>
-    <w:p>
-      <w:pPr>
-        <w:jc w:val="both"/>
-        <w:rPr>
-          <w:rFonts w:asciiTheme="minorHAnsi" w:hAnsiTheme="minorHAnsi"/>
-          <w:sz w:val="24"/>
-        </w:rPr>
-      </w:pPr>
-    </w:p>
-    <w:p>
-      <w:pPr>
-        <w:pStyle w:val="BodyText2"/>
-        <w:rPr>
-          <w:rFonts w:asciiTheme="minorHAnsi" w:hAnsiTheme="minorHAnsi"/>
-          <w:sz w:val="28"/>
-        </w:rPr>
-      </w:pPr>
-      <w:r>
-        <w:rPr>
-          <w:rFonts w:asciiTheme="minorHAnsi" w:hAnsiTheme="minorHAnsi"/>
-          <w:sz w:val="28"/>
-        </w:rPr>
-        <w:t>[</w:t>
-      </w:r>
-      <w:r>
-        <w:rPr>
-          <w:rFonts w:asciiTheme="minorHAnsi" w:hAnsiTheme="minorHAnsi"/>
-          <w:sz w:val="28"/>
-        </w:rPr>
-        <w:t>Instructions and comments are in italics and [].  Block and delete most after reading and following if needed.  Find “drug name” and replace the initial use of the term with the actual generic name of the drug if it exists and any brand, chemical, or slang name you will be using later in the consent.  Subsequent replacement of “drug name” may be with the generic, brand, chemical, or slang name of the drug, in a consistent manner.  Find “disease name” and replace with the actual disease or condition.  Delete those sections that are not applicable</w:t>
-      </w:r>
-      <w:r>
-        <w:rPr>
-          <w:rFonts w:asciiTheme="minorHAnsi" w:hAnsiTheme="minorHAnsi"/>
-          <w:sz w:val="28"/>
-        </w:rPr>
-        <w:t>.</w:t>
-      </w:r>
-      <w:r>
-        <w:rPr>
-          <w:rFonts w:asciiTheme="minorHAnsi" w:hAnsiTheme="minorHAnsi"/>
-          <w:sz w:val="28"/>
-        </w:rPr>
-        <w:t>]</w:t>
-      </w:r>
-    </w:p>
-    <w:p>
-      <w:pPr>
-        <w:pStyle w:val="BodyText2"/>
-        <w:rPr>
-          <w:rFonts w:asciiTheme="minorHAnsi" w:hAnsiTheme="minorHAnsi"/>
-          <w:sz w:val="28"/>
-        </w:rPr>
-      </w:pPr>
-    </w:p>
-    <w:p>
-      <w:pPr>
-        <w:autoSpaceDE w:val="0"/>
-        <w:autoSpaceDN w:val="0"/>
-        <w:adjustRightInd w:val="0"/>
-        <w:rPr>
-          <w:rFonts w:asciiTheme="minorHAnsi" w:hAnsiTheme="minorHAnsi"/>
-          <w:sz w:val="24"/>
-          <w:szCs w:val="24"/>
-        </w:rPr>
-      </w:pPr>
-      <w:r>
-        <w:rPr>
-          <w:rFonts w:asciiTheme="minorHAnsi" w:hAnsiTheme="minorHAnsi"/>
-          <w:sz w:val="24"/>
-          <w:szCs w:val="24"/>
-        </w:rPr>
-        <w:t>P</w:t>
-      </w:r>
-      <w:r>
-        <w:rPr>
-          <w:rFonts w:asciiTheme="minorHAnsi" w:hAnsiTheme="minorHAnsi"/>
-          <w:sz w:val="24"/>
-          <w:szCs w:val="24"/>
-        </w:rPr>
-        <w:t xml:space="preserve">lease ask the study doctor or the study staff to explain any information </w:t>
-      </w:r>
-      <w:r>
-        <w:rPr>
-          <w:rFonts w:asciiTheme="minorHAnsi" w:hAnsiTheme="minorHAnsi"/>
-          <w:sz w:val="24"/>
-          <w:szCs w:val="24"/>
-        </w:rPr>
-        <w:t xml:space="preserve">in this consent document that is not clear to you.  </w:t>
+          <w:sz w:val="24"/>
+        </w:rPr>
+        <w:tab/>
       </w:r>
       <w:bookmarkStart w:id="0" w:name="_GoBack"/>
       <w:bookmarkEnd w:id="0"/>
-      <w:r>
-        <w:rPr>
-          <w:rFonts w:asciiTheme="minorHAnsi" w:hAnsiTheme="minorHAnsi"/>
-          <w:sz w:val="24"/>
-          <w:szCs w:val="24"/>
-        </w:rPr>
-        <w:t xml:space="preserve"> You may take home an unsigned copy of this consent form to think about or discuss with family or friends before making your decision.</w:t>
+    </w:p>
+    <w:p>
+      <w:pPr>
+        <w:pStyle w:val="BodyText"/>
+        <w:rPr>
+          <w:rFonts w:asciiTheme="minorHAnsi" w:hAnsiTheme="minorHAnsi"/>
+          <w:i/>
+          <w:iCs/>
+          <w:sz w:val="28"/>
+        </w:rPr>
+      </w:pPr>
+      <w:r>
+        <w:rPr>
+          <w:rFonts w:asciiTheme="minorHAnsi" w:hAnsiTheme="minorHAnsi"/>
+          <w:i/>
+          <w:iCs/>
+          <w:sz w:val="28"/>
+        </w:rPr>
+        <w:t>[</w:t>
+      </w:r>
+      <w:r>
+        <w:rPr>
+          <w:rFonts w:asciiTheme="minorHAnsi" w:hAnsiTheme="minorHAnsi"/>
+          <w:i/>
+          <w:iCs/>
+          <w:sz w:val="28"/>
+        </w:rPr>
+        <w:t xml:space="preserve">This template is based on a drug or device research study.  </w:t>
+      </w:r>
+      <w:r>
+        <w:rPr>
+          <w:rFonts w:asciiTheme="minorHAnsi" w:hAnsiTheme="minorHAnsi"/>
+          <w:b/>
+          <w:bCs/>
+          <w:i/>
+          <w:iCs/>
+          <w:sz w:val="28"/>
+        </w:rPr>
+        <w:t>The same elements/sections are required</w:t>
+      </w:r>
+      <w:r>
+        <w:rPr>
+          <w:rFonts w:asciiTheme="minorHAnsi" w:hAnsiTheme="minorHAnsi"/>
+          <w:i/>
+          <w:iCs/>
+          <w:sz w:val="28"/>
+        </w:rPr>
+        <w:t xml:space="preserve"> for other research studies (psychology, sociology, etc.).  See Soci</w:t>
+      </w:r>
+      <w:r>
+        <w:rPr>
+          <w:rFonts w:asciiTheme="minorHAnsi" w:hAnsiTheme="minorHAnsi"/>
+          <w:i/>
+          <w:iCs/>
+          <w:sz w:val="28"/>
+        </w:rPr>
+        <w:t>al</w:t>
+      </w:r>
+      <w:r>
+        <w:rPr>
+          <w:rFonts w:asciiTheme="minorHAnsi" w:hAnsiTheme="minorHAnsi"/>
+          <w:i/>
+          <w:iCs/>
+          <w:sz w:val="28"/>
+        </w:rPr>
+        <w:t xml:space="preserve">-Behavioral Consent Template on VCU IRB </w:t>
+      </w:r>
+      <w:r>
+        <w:rPr>
+          <w:rFonts w:asciiTheme="minorHAnsi" w:hAnsiTheme="minorHAnsi"/>
+          <w:i/>
+          <w:iCs/>
+          <w:sz w:val="28"/>
+        </w:rPr>
+        <w:t>W</w:t>
+      </w:r>
+      <w:r>
+        <w:rPr>
+          <w:rFonts w:asciiTheme="minorHAnsi" w:hAnsiTheme="minorHAnsi"/>
+          <w:i/>
+          <w:iCs/>
+          <w:sz w:val="28"/>
+        </w:rPr>
+        <w:t>eb</w:t>
+      </w:r>
+      <w:r>
+        <w:rPr>
+          <w:rFonts w:asciiTheme="minorHAnsi" w:hAnsiTheme="minorHAnsi"/>
+          <w:i/>
+          <w:iCs/>
+          <w:sz w:val="28"/>
+        </w:rPr>
+        <w:t xml:space="preserve"> </w:t>
+      </w:r>
+      <w:r>
+        <w:rPr>
+          <w:rFonts w:asciiTheme="minorHAnsi" w:hAnsiTheme="minorHAnsi"/>
+          <w:i/>
+          <w:iCs/>
+          <w:sz w:val="28"/>
+        </w:rPr>
+        <w:t>site.</w:t>
+      </w:r>
+      <w:r>
+        <w:rPr>
+          <w:rFonts w:asciiTheme="minorHAnsi" w:hAnsiTheme="minorHAnsi"/>
+          <w:i/>
+          <w:iCs/>
+          <w:sz w:val="28"/>
+        </w:rPr>
+        <w:t>]</w:t>
+      </w:r>
+    </w:p>
+    <w:p>
+      <w:pPr>
+        <w:jc w:val="both"/>
+        <w:rPr>
+          <w:rFonts w:asciiTheme="minorHAnsi" w:hAnsiTheme="minorHAnsi"/>
+          <w:sz w:val="24"/>
+        </w:rPr>
+      </w:pPr>
+    </w:p>
+    <w:p>
+      <w:pPr>
+        <w:pStyle w:val="BodyText2"/>
+        <w:rPr>
+          <w:rFonts w:asciiTheme="minorHAnsi" w:hAnsiTheme="minorHAnsi"/>
+          <w:sz w:val="28"/>
+        </w:rPr>
+      </w:pPr>
+      <w:r>
+        <w:rPr>
+          <w:rFonts w:asciiTheme="minorHAnsi" w:hAnsiTheme="minorHAnsi"/>
+          <w:sz w:val="28"/>
+        </w:rPr>
+        <w:t>[</w:t>
+      </w:r>
+      <w:r>
+        <w:rPr>
+          <w:rFonts w:asciiTheme="minorHAnsi" w:hAnsiTheme="minorHAnsi"/>
+          <w:sz w:val="28"/>
+        </w:rPr>
+        <w:t>Instructions and comments are in italics and [].  Block and delete most after reading and following if needed.  Find “drug name” and replace the initial use of the term with the actual generic name of the drug if it exists and any brand, chemical, or slang name you will be using later in the consent.  Subsequent replacement of “drug name” may be with the generic, brand, chemical, or slang name of the drug, in a consistent manner.  Find “disease name” and replace with the actual disease or condition.  Delete those sections that are not applicable</w:t>
+      </w:r>
+      <w:r>
+        <w:rPr>
+          <w:rFonts w:asciiTheme="minorHAnsi" w:hAnsiTheme="minorHAnsi"/>
+          <w:sz w:val="28"/>
+        </w:rPr>
+        <w:t>.</w:t>
+      </w:r>
+      <w:r>
+        <w:rPr>
+          <w:rFonts w:asciiTheme="minorHAnsi" w:hAnsiTheme="minorHAnsi"/>
+          <w:sz w:val="28"/>
+        </w:rPr>
+        <w:t>]</w:t>
+      </w:r>
+    </w:p>
+    <w:p>
+      <w:pPr>
+        <w:pStyle w:val="BodyText2"/>
+        <w:rPr>
+          <w:rFonts w:asciiTheme="minorHAnsi" w:hAnsiTheme="minorHAnsi"/>
+          <w:sz w:val="28"/>
+        </w:rPr>
+      </w:pPr>
+    </w:p>
+    <w:p>
+      <w:pPr>
+        <w:autoSpaceDE w:val="0"/>
+        <w:autoSpaceDN w:val="0"/>
+        <w:adjustRightInd w:val="0"/>
+        <w:rPr>
+          <w:rFonts w:asciiTheme="minorHAnsi" w:hAnsiTheme="minorHAnsi"/>
+          <w:sz w:val="24"/>
+          <w:szCs w:val="24"/>
+        </w:rPr>
+      </w:pPr>
+      <w:r>
+        <w:rPr>
+          <w:rFonts w:asciiTheme="minorHAnsi" w:hAnsiTheme="minorHAnsi"/>
+          <w:sz w:val="24"/>
+          <w:szCs w:val="24"/>
+        </w:rPr>
+        <w:t>P</w:t>
+      </w:r>
+      <w:r>
+        <w:rPr>
+          <w:rFonts w:asciiTheme="minorHAnsi" w:hAnsiTheme="minorHAnsi"/>
+          <w:sz w:val="24"/>
+          <w:szCs w:val="24"/>
+        </w:rPr>
+        <w:t xml:space="preserve">lease ask the study doctor or the study staff to explain any information </w:t>
+      </w:r>
+      <w:r>
+        <w:rPr>
+          <w:rFonts w:asciiTheme="minorHAnsi" w:hAnsiTheme="minorHAnsi"/>
+          <w:sz w:val="24"/>
+          <w:szCs w:val="24"/>
+        </w:rPr>
+        <w:t xml:space="preserve">in this consent document that is not clear to you.  </w:t>
+      </w:r>
+      <w:r>
+        <w:rPr>
+          <w:rFonts w:asciiTheme="minorHAnsi" w:hAnsiTheme="minorHAnsi"/>
+          <w:sz w:val="24"/>
+          <w:szCs w:val="24"/>
+        </w:rPr>
+        <w:t xml:space="preserve"> You may take home an unsigned copy of this </w:t>
+      </w:r>
+      <w:proofErr w:type="gramStart"/>
+      <w:r>
+        <w:rPr>
+          <w:rFonts w:asciiTheme="minorHAnsi" w:hAnsiTheme="minorHAnsi"/>
+          <w:sz w:val="24"/>
+          <w:szCs w:val="24"/>
+        </w:rPr>
+        <w:t>consent</w:t>
+      </w:r>
+      <w:proofErr w:type="gramEnd"/>
+      <w:r>
+        <w:rPr>
+          <w:rFonts w:asciiTheme="minorHAnsi" w:hAnsiTheme="minorHAnsi"/>
+          <w:sz w:val="24"/>
+          <w:szCs w:val="24"/>
+        </w:rPr>
+        <w:t xml:space="preserve"> form to think about or discuss with family or friends before making your decision.</w:t>
       </w:r>
     </w:p>
     <w:p>
@@ -2940,29 +2970,7 @@
           <w:szCs w:val="24"/>
           <w:highlight w:val="yellow"/>
         </w:rPr>
-        <w:t xml:space="preserve">If study involves use of Protected Health Information (PHI), include this section </w:t>
-      </w:r>
-      <w:proofErr w:type="gramStart"/>
-      <w:r>
-        <w:rPr>
-          <w:rFonts w:asciiTheme="minorHAnsi" w:hAnsiTheme="minorHAnsi"/>
-          <w:i/>
-          <w:sz w:val="24"/>
-          <w:szCs w:val="24"/>
-          <w:highlight w:val="yellow"/>
-        </w:rPr>
-        <w:t>unless</w:t>
-      </w:r>
-      <w:proofErr w:type="gramEnd"/>
-      <w:r>
-        <w:rPr>
-          <w:rFonts w:asciiTheme="minorHAnsi" w:hAnsiTheme="minorHAnsi"/>
-          <w:i/>
-          <w:sz w:val="24"/>
-          <w:szCs w:val="24"/>
-          <w:highlight w:val="yellow"/>
-        </w:rPr>
-        <w:t xml:space="preserve"> </w:t>
+        <w:t xml:space="preserve">If study involves use of Protected Health Information (PHI), include this section unless </w:t>
       </w:r>
       <w:r>
         <w:rPr>
@@ -3904,27 +3912,7 @@
           <w:bCs/>
           <w:sz w:val="24"/>
         </w:rPr>
-        <w:t xml:space="preserve">Type of Information that may be </w:t>
-      </w:r>
-      <w:proofErr w:type="gramStart"/>
-      <w:r>
-        <w:rPr>
-          <w:rFonts w:asciiTheme="minorHAnsi" w:hAnsiTheme="minorHAnsi"/>
-          <w:b/>
-          <w:bCs/>
-          <w:sz w:val="24"/>
-        </w:rPr>
-        <w:t>Released</w:t>
-      </w:r>
-      <w:proofErr w:type="gramEnd"/>
-      <w:r>
-        <w:rPr>
-          <w:rFonts w:asciiTheme="minorHAnsi" w:hAnsiTheme="minorHAnsi"/>
-          <w:b/>
-          <w:bCs/>
-          <w:sz w:val="24"/>
-        </w:rPr>
-        <w:t xml:space="preserve"> </w:t>
+        <w:t xml:space="preserve">Type of Information that may be Released </w:t>
       </w:r>
     </w:p>
     <w:p>
@@ -5211,13 +5199,463 @@
           <w:szCs w:val="22"/>
         </w:rPr>
       </w:pPr>
-      <w:r>
+    </w:p>
+    <w:p>
+      <w:pPr>
+        <w:rPr>
+          <w:rFonts w:asciiTheme="minorHAnsi" w:hAnsiTheme="minorHAnsi"/>
+          <w:b/>
+          <w:bCs/>
+          <w:sz w:val="24"/>
+          <w:szCs w:val="24"/>
+        </w:rPr>
+      </w:pPr>
+      <w:r>
+        <w:rPr>
+          <w:rFonts w:asciiTheme="minorHAnsi" w:hAnsiTheme="minorHAnsi"/>
+          <w:b/>
+          <w:bCs/>
+          <w:sz w:val="24"/>
+          <w:szCs w:val="24"/>
+        </w:rPr>
+        <w:t xml:space="preserve">Expiration of This Authorization  </w:t>
+      </w:r>
+    </w:p>
+    <w:p>
+      <w:pPr>
+        <w:rPr>
+          <w:rFonts w:asciiTheme="minorHAnsi" w:hAnsiTheme="minorHAnsi"/>
+          <w:i/>
+          <w:sz w:val="24"/>
+          <w:szCs w:val="24"/>
+        </w:rPr>
+      </w:pPr>
+      <w:r>
+        <w:rPr>
+          <w:rFonts w:asciiTheme="minorHAnsi" w:hAnsiTheme="minorHAnsi"/>
+          <w:b/>
+          <w:bCs/>
+          <w:i/>
+          <w:sz w:val="24"/>
+          <w:szCs w:val="24"/>
+          <w:highlight w:val="yellow"/>
+        </w:rPr>
+        <w:t>[</w:t>
+      </w:r>
+      <w:r>
+        <w:rPr>
+          <w:rFonts w:asciiTheme="minorHAnsi" w:hAnsiTheme="minorHAnsi"/>
+          <w:i/>
+          <w:sz w:val="24"/>
+          <w:szCs w:val="24"/>
+          <w:highlight w:val="yellow"/>
+        </w:rPr>
+        <w:t>This section to be filled out by the Principal Investigator</w:t>
+      </w:r>
+      <w:r>
+        <w:rPr>
+          <w:rFonts w:asciiTheme="minorHAnsi" w:hAnsiTheme="minorHAnsi"/>
+          <w:i/>
+          <w:sz w:val="24"/>
+          <w:szCs w:val="24"/>
+          <w:highlight w:val="yellow"/>
+        </w:rPr>
+        <w:t xml:space="preserve"> </w:t>
+      </w:r>
+      <w:r>
+        <w:rPr>
+          <w:rFonts w:asciiTheme="minorHAnsi" w:hAnsiTheme="minorHAnsi"/>
+          <w:i/>
+          <w:sz w:val="24"/>
+          <w:highlight w:val="yellow"/>
+        </w:rPr>
+        <w:t>– double click on the boxes to insert a check</w:t>
+      </w:r>
+      <w:r>
+        <w:rPr>
+          <w:rFonts w:asciiTheme="minorHAnsi" w:hAnsiTheme="minorHAnsi"/>
+          <w:i/>
+          <w:sz w:val="24"/>
+          <w:szCs w:val="24"/>
+          <w:highlight w:val="yellow"/>
+        </w:rPr>
+        <w:t>]</w:t>
+      </w:r>
+    </w:p>
+    <w:p>
+      <w:pPr>
+        <w:rPr>
+          <w:rFonts w:asciiTheme="minorHAnsi" w:hAnsiTheme="minorHAnsi"/>
+          <w:b/>
+          <w:bCs/>
+          <w:sz w:val="24"/>
+          <w:szCs w:val="24"/>
+        </w:rPr>
+      </w:pPr>
+    </w:p>
+    <w:tbl>
+      <w:tblPr>
+        <w:tblStyle w:val="TableGrid"/>
+        <w:tblW w:w="0" w:type="auto"/>
+        <w:tblBorders>
+          <w:top w:val="none" w:sz="0" w:space="0" w:color="auto"/>
+          <w:left w:val="none" w:sz="0" w:space="0" w:color="auto"/>
+          <w:bottom w:val="none" w:sz="0" w:space="0" w:color="auto"/>
+          <w:right w:val="none" w:sz="0" w:space="0" w:color="auto"/>
+          <w:insideH w:val="none" w:sz="0" w:space="0" w:color="auto"/>
+          <w:insideV w:val="none" w:sz="0" w:space="0" w:color="auto"/>
+        </w:tblBorders>
+        <w:tblLook w:val="04A0" w:firstRow="1" w:lastRow="0" w:firstColumn="1" w:lastColumn="0" w:noHBand="0" w:noVBand="1"/>
+      </w:tblPr>
+      <w:tblGrid>
+        <w:gridCol w:w="8856"/>
+      </w:tblGrid>
+      <w:tr>
+        <w:tc>
+          <w:tcPr>
+            <w:tcW w:w="10008" w:type="dxa"/>
+          </w:tcPr>
+          <w:p>
+            <w:pPr>
+              <w:ind w:left="360" w:hanging="360"/>
+              <w:rPr>
+                <w:rFonts w:asciiTheme="minorHAnsi" w:hAnsiTheme="minorHAnsi"/>
+                <w:sz w:val="24"/>
+                <w:szCs w:val="24"/>
+              </w:rPr>
+            </w:pPr>
+            <w:r>
+              <w:rPr>
+                <w:rFonts w:asciiTheme="minorHAnsi" w:hAnsiTheme="minorHAnsi"/>
+                <w:sz w:val="24"/>
+                <w:szCs w:val="24"/>
+              </w:rPr>
+              <w:fldChar w:fldCharType="begin">
+                <w:ffData>
+                  <w:name w:val="Check19"/>
+                  <w:enabled/>
+                  <w:calcOnExit w:val="0"/>
+                  <w:checkBox>
+                    <w:sizeAuto/>
+                    <w:default w:val="0"/>
+                  </w:checkBox>
+                </w:ffData>
+              </w:fldChar>
+            </w:r>
+            <w:bookmarkStart w:id="20" w:name="Check19"/>
+            <w:r>
+              <w:rPr>
+                <w:rFonts w:asciiTheme="minorHAnsi" w:hAnsiTheme="minorHAnsi"/>
+                <w:sz w:val="24"/>
+                <w:szCs w:val="24"/>
+              </w:rPr>
+              <w:instrText xml:space="preserve"> FORMCHECKBOX </w:instrText>
+            </w:r>
+            <w:r>
+              <w:rPr>
+                <w:rFonts w:asciiTheme="minorHAnsi" w:hAnsiTheme="minorHAnsi"/>
+                <w:sz w:val="24"/>
+                <w:szCs w:val="24"/>
+              </w:rPr>
+            </w:r>
+            <w:r>
+              <w:rPr>
+                <w:rFonts w:asciiTheme="minorHAnsi" w:hAnsiTheme="minorHAnsi"/>
+                <w:sz w:val="24"/>
+                <w:szCs w:val="24"/>
+              </w:rPr>
+              <w:fldChar w:fldCharType="separate"/>
+            </w:r>
+            <w:r>
+              <w:rPr>
+                <w:rFonts w:asciiTheme="minorHAnsi" w:hAnsiTheme="minorHAnsi"/>
+                <w:sz w:val="24"/>
+                <w:szCs w:val="24"/>
+              </w:rPr>
+              <w:fldChar w:fldCharType="end"/>
+            </w:r>
+            <w:bookmarkEnd w:id="20"/>
+            <w:r>
+              <w:rPr>
+                <w:rFonts w:asciiTheme="minorHAnsi" w:hAnsiTheme="minorHAnsi"/>
+                <w:sz w:val="24"/>
+                <w:szCs w:val="24"/>
+              </w:rPr>
+              <w:t xml:space="preserve"> This authorization will expire when the research study is closed, or there is no need to review, analyze and consider the data generated by the research project, whichever is later.</w:t>
+            </w:r>
+          </w:p>
+        </w:tc>
+      </w:tr>
+      <w:tr>
+        <w:tc>
+          <w:tcPr>
+            <w:tcW w:w="10008" w:type="dxa"/>
+          </w:tcPr>
+          <w:p>
+            <w:pPr>
+              <w:rPr>
+                <w:rFonts w:asciiTheme="minorHAnsi" w:hAnsiTheme="minorHAnsi"/>
+                <w:sz w:val="24"/>
+                <w:szCs w:val="24"/>
+              </w:rPr>
+            </w:pPr>
+            <w:r>
+              <w:rPr>
+                <w:rFonts w:asciiTheme="minorHAnsi" w:hAnsiTheme="minorHAnsi"/>
+                <w:sz w:val="24"/>
+                <w:szCs w:val="24"/>
+              </w:rPr>
+              <w:fldChar w:fldCharType="begin">
+                <w:ffData>
+                  <w:name w:val="Check20"/>
+                  <w:enabled/>
+                  <w:calcOnExit w:val="0"/>
+                  <w:checkBox>
+                    <w:sizeAuto/>
+                    <w:default w:val="0"/>
+                  </w:checkBox>
+                </w:ffData>
+              </w:fldChar>
+            </w:r>
+            <w:bookmarkStart w:id="21" w:name="Check20"/>
+            <w:r>
+              <w:rPr>
+                <w:rFonts w:asciiTheme="minorHAnsi" w:hAnsiTheme="minorHAnsi"/>
+                <w:sz w:val="24"/>
+                <w:szCs w:val="24"/>
+              </w:rPr>
+              <w:instrText xml:space="preserve"> FORMCHECKBOX </w:instrText>
+            </w:r>
+            <w:r>
+              <w:rPr>
+                <w:rFonts w:asciiTheme="minorHAnsi" w:hAnsiTheme="minorHAnsi"/>
+                <w:sz w:val="24"/>
+                <w:szCs w:val="24"/>
+              </w:rPr>
+            </w:r>
+            <w:r>
+              <w:rPr>
+                <w:rFonts w:asciiTheme="minorHAnsi" w:hAnsiTheme="minorHAnsi"/>
+                <w:sz w:val="24"/>
+                <w:szCs w:val="24"/>
+              </w:rPr>
+              <w:fldChar w:fldCharType="separate"/>
+            </w:r>
+            <w:r>
+              <w:rPr>
+                <w:rFonts w:asciiTheme="minorHAnsi" w:hAnsiTheme="minorHAnsi"/>
+                <w:sz w:val="24"/>
+                <w:szCs w:val="24"/>
+              </w:rPr>
+              <w:fldChar w:fldCharType="end"/>
+            </w:r>
+            <w:bookmarkEnd w:id="21"/>
+            <w:r>
+              <w:rPr>
+                <w:rFonts w:asciiTheme="minorHAnsi" w:hAnsiTheme="minorHAnsi"/>
+                <w:sz w:val="24"/>
+                <w:szCs w:val="24"/>
+              </w:rPr>
+              <w:t xml:space="preserve"> This research study involves the use of a Data or Tissue Repository (bank) and will never expire.</w:t>
+            </w:r>
+          </w:p>
+        </w:tc>
+      </w:tr>
+      <w:tr>
+        <w:trPr>
+          <w:trHeight w:val="80"/>
+        </w:trPr>
+        <w:tc>
+          <w:tcPr>
+            <w:tcW w:w="10008" w:type="dxa"/>
+          </w:tcPr>
+          <w:p>
+            <w:pPr>
+              <w:rPr>
+                <w:rFonts w:asciiTheme="minorHAnsi" w:hAnsiTheme="minorHAnsi"/>
+                <w:sz w:val="24"/>
+                <w:szCs w:val="24"/>
+              </w:rPr>
+            </w:pPr>
+            <w:r>
+              <w:rPr>
+                <w:rFonts w:asciiTheme="minorHAnsi" w:hAnsiTheme="minorHAnsi"/>
+                <w:sz w:val="24"/>
+                <w:szCs w:val="24"/>
+              </w:rPr>
+              <w:fldChar w:fldCharType="begin">
+                <w:ffData>
+                  <w:name w:val="Check21"/>
+                  <w:enabled/>
+                  <w:calcOnExit w:val="0"/>
+                  <w:checkBox>
+                    <w:sizeAuto/>
+                    <w:default w:val="0"/>
+                  </w:checkBox>
+                </w:ffData>
+              </w:fldChar>
+            </w:r>
+            <w:bookmarkStart w:id="22" w:name="Check21"/>
+            <w:r>
+              <w:rPr>
+                <w:rFonts w:asciiTheme="minorHAnsi" w:hAnsiTheme="minorHAnsi"/>
+                <w:sz w:val="24"/>
+                <w:szCs w:val="24"/>
+              </w:rPr>
+              <w:instrText xml:space="preserve"> FORMCHECKBOX </w:instrText>
+            </w:r>
+            <w:r>
+              <w:rPr>
+                <w:rFonts w:asciiTheme="minorHAnsi" w:hAnsiTheme="minorHAnsi"/>
+                <w:sz w:val="24"/>
+                <w:szCs w:val="24"/>
+              </w:rPr>
+            </w:r>
+            <w:r>
+              <w:rPr>
+                <w:rFonts w:asciiTheme="minorHAnsi" w:hAnsiTheme="minorHAnsi"/>
+                <w:sz w:val="24"/>
+                <w:szCs w:val="24"/>
+              </w:rPr>
+              <w:fldChar w:fldCharType="separate"/>
+            </w:r>
+            <w:r>
+              <w:rPr>
+                <w:rFonts w:asciiTheme="minorHAnsi" w:hAnsiTheme="minorHAnsi"/>
+                <w:sz w:val="24"/>
+                <w:szCs w:val="24"/>
+              </w:rPr>
+              <w:fldChar w:fldCharType="end"/>
+            </w:r>
+            <w:bookmarkEnd w:id="22"/>
+            <w:r>
+              <w:rPr>
+                <w:rFonts w:asciiTheme="minorHAnsi" w:hAnsiTheme="minorHAnsi"/>
+                <w:sz w:val="24"/>
+                <w:szCs w:val="24"/>
+              </w:rPr>
+              <w:t xml:space="preserve">  Other (specify):  </w:t>
+            </w:r>
+            <w:r>
+              <w:rPr>
+                <w:rFonts w:asciiTheme="minorHAnsi" w:hAnsiTheme="minorHAnsi"/>
+                <w:sz w:val="24"/>
+                <w:szCs w:val="24"/>
+              </w:rPr>
+              <w:fldChar w:fldCharType="begin">
+                <w:ffData>
+                  <w:name w:val="Text5"/>
+                  <w:enabled/>
+                  <w:calcOnExit w:val="0"/>
+                  <w:textInput/>
+                </w:ffData>
+              </w:fldChar>
+            </w:r>
+            <w:r>
+              <w:rPr>
+                <w:rFonts w:asciiTheme="minorHAnsi" w:hAnsiTheme="minorHAnsi"/>
+                <w:sz w:val="24"/>
+                <w:szCs w:val="24"/>
+              </w:rPr>
+              <w:instrText xml:space="preserve"> FORMTEXT </w:instrText>
+            </w:r>
+            <w:r>
+              <w:rPr>
+                <w:rFonts w:asciiTheme="minorHAnsi" w:hAnsiTheme="minorHAnsi"/>
+                <w:sz w:val="24"/>
+                <w:szCs w:val="24"/>
+              </w:rPr>
+            </w:r>
+            <w:r>
+              <w:rPr>
+                <w:rFonts w:asciiTheme="minorHAnsi" w:hAnsiTheme="minorHAnsi"/>
+                <w:sz w:val="24"/>
+                <w:szCs w:val="24"/>
+              </w:rPr>
+              <w:fldChar w:fldCharType="separate"/>
+            </w:r>
+            <w:r>
+              <w:rPr>
+                <w:rFonts w:asciiTheme="minorHAnsi" w:hAnsiTheme="minorHAnsi"/>
+                <w:noProof/>
+                <w:sz w:val="24"/>
+                <w:szCs w:val="24"/>
+              </w:rPr>
+              <w:t> </w:t>
+            </w:r>
+            <w:r>
+              <w:rPr>
+                <w:rFonts w:asciiTheme="minorHAnsi" w:hAnsiTheme="minorHAnsi"/>
+                <w:noProof/>
+                <w:sz w:val="24"/>
+                <w:szCs w:val="24"/>
+              </w:rPr>
+              <w:t> </w:t>
+            </w:r>
+            <w:r>
+              <w:rPr>
+                <w:rFonts w:asciiTheme="minorHAnsi" w:hAnsiTheme="minorHAnsi"/>
+                <w:noProof/>
+                <w:sz w:val="24"/>
+                <w:szCs w:val="24"/>
+              </w:rPr>
+              <w:t> </w:t>
+            </w:r>
+            <w:r>
+              <w:rPr>
+                <w:rFonts w:asciiTheme="minorHAnsi" w:hAnsiTheme="minorHAnsi"/>
+                <w:noProof/>
+                <w:sz w:val="24"/>
+                <w:szCs w:val="24"/>
+              </w:rPr>
+              <w:t> </w:t>
+            </w:r>
+            <w:r>
+              <w:rPr>
+                <w:rFonts w:asciiTheme="minorHAnsi" w:hAnsiTheme="minorHAnsi"/>
+                <w:noProof/>
+                <w:sz w:val="24"/>
+                <w:szCs w:val="24"/>
+              </w:rPr>
+              <w:t> </w:t>
+            </w:r>
+            <w:r>
+              <w:rPr>
+                <w:rFonts w:asciiTheme="minorHAnsi" w:hAnsiTheme="minorHAnsi"/>
+                <w:sz w:val="24"/>
+                <w:szCs w:val="24"/>
+              </w:rPr>
+              <w:fldChar w:fldCharType="end"/>
+            </w:r>
+          </w:p>
+        </w:tc>
+      </w:tr>
+    </w:tbl>
+    <w:p>
+      <w:pPr>
+        <w:rPr>
+          <w:sz w:val="22"/>
+          <w:szCs w:val="22"/>
+        </w:rPr>
+      </w:pPr>
+    </w:p>
+    <w:p>
+      <w:pPr>
+        <w:pStyle w:val="Heading3"/>
         <w:rPr>
           <w:rFonts w:asciiTheme="minorHAnsi" w:hAnsiTheme="minorHAnsi" w:cs="Times New Roman"/>
           <w:color w:val="auto"/>
           <w:sz w:val="24"/>
           <w:szCs w:val="22"/>
         </w:rPr>
+      </w:pPr>
+      <w:r>
+        <w:rPr>
+          <w:rFonts w:asciiTheme="minorHAnsi" w:hAnsiTheme="minorHAnsi" w:cs="Times New Roman"/>
+          <w:color w:val="auto"/>
+          <w:sz w:val="24"/>
+          <w:szCs w:val="22"/>
+        </w:rPr>
         <w:t>Right to Revoke Authorization and Re-disclosure</w:t>
       </w:r>
     </w:p>
@@ -5387,6 +5825,7 @@
           <w:sz w:val="24"/>
           <w:szCs w:val="24"/>
         </w:rPr>
+        <w:lastRenderedPageBreak/>
         <w:t xml:space="preserve">[If not a treatment study] </w:t>
       </w:r>
       <w:r>
@@ -6065,6 +6504,7 @@
           <w:sz w:val="24"/>
           <w:szCs w:val="24"/>
         </w:rPr>
+        <w:lastRenderedPageBreak/>
         <w:t xml:space="preserve">It will be noted in your protected electronic medical record at VCU Health System that you are in this clinical trial. Information about the study including any medications you may receive will be noted in the record. This information is protected just as any of your other medical records are protected. </w:t>
       </w:r>
     </w:p>
@@ -6228,17 +6668,7 @@
           <w:sz w:val="24"/>
           <w:szCs w:val="24"/>
         </w:rPr>
-        <w:t xml:space="preserve">[Note which </w:t>
-      </w:r>
-      <w:r>
-        <w:rPr>
-          <w:rFonts w:asciiTheme="minorHAnsi" w:hAnsiTheme="minorHAnsi"/>
-          <w:i/>
-          <w:sz w:val="24"/>
-          <w:szCs w:val="24"/>
-        </w:rPr>
-        <w:lastRenderedPageBreak/>
-        <w:t>files]</w:t>
+        <w:t>[Note which files]</w:t>
       </w:r>
       <w:r>
         <w:rPr>
@@ -6558,7 +6988,17 @@
           <w:sz w:val="24"/>
           <w:szCs w:val="24"/>
         </w:rPr>
-        <w:t xml:space="preserve">, as required by U.S. Law.  This Web site will not include information that can identify you.  At most, the Website will include a summary of the results.  You can search this Web site at </w:t>
+        <w:t xml:space="preserve">, as required by U.S. Law.  This Web site will not include information that can identify </w:t>
+      </w:r>
+      <w:r>
+        <w:rPr>
+          <w:rFonts w:asciiTheme="minorHAnsi" w:hAnsiTheme="minorHAnsi"/>
+          <w:color w:val="000000"/>
+          <w:sz w:val="24"/>
+          <w:szCs w:val="24"/>
+        </w:rPr>
+        <w:lastRenderedPageBreak/>
+        <w:t xml:space="preserve">you.  At most, the Website will include a summary of the results.  You can search this Web site at </w:t>
       </w:r>
       <w:proofErr w:type="spellStart"/>
       <w:r>
@@ -6662,15 +7102,7 @@
           <w:rFonts w:asciiTheme="minorHAnsi" w:hAnsiTheme="minorHAnsi"/>
           <w:color w:val="222222"/>
         </w:rPr>
-        <w:t xml:space="preserve">The Certificate cannot be used to resist a demand for information from personnel of the United States Government that is used for auditing or evaluation of federally funded </w:t>
-      </w:r>
-      <w:r>
-        <w:rPr>
-          <w:rFonts w:asciiTheme="minorHAnsi" w:hAnsiTheme="minorHAnsi"/>
-          <w:color w:val="222222"/>
-        </w:rPr>
-        <w:lastRenderedPageBreak/>
-        <w:t>projects or for information that must be disclosed in order to meet the requirements of the federal Food and Drug Administration (FDA).</w:t>
+        <w:t>The Certificate cannot be used to resist a demand for information from personnel of the United States Government that is used for auditing or evaluation of federally funded projects or for information that must be disclosed in order to meet the requirements of the federal Food and Drug Administration (FDA).</w:t>
       </w:r>
     </w:p>
     <w:p>
@@ -6733,25 +7165,7 @@
           <w:i/>
           <w:color w:val="222222"/>
         </w:rPr>
-        <w:t xml:space="preserve">[If you intend to make voluntary disclosure about things such as child abuse, intent to hurt self or others, or other voluntary disclosures. </w:t>
-      </w:r>
-      <w:proofErr w:type="gramStart"/>
-      <w:r>
-        <w:rPr>
-          <w:rFonts w:asciiTheme="minorHAnsi" w:hAnsiTheme="minorHAnsi"/>
-          <w:i/>
-          <w:color w:val="222222"/>
-        </w:rPr>
-        <w:t>include</w:t>
-      </w:r>
-      <w:proofErr w:type="gramEnd"/>
-      <w:r>
-        <w:rPr>
-          <w:rFonts w:asciiTheme="minorHAnsi" w:hAnsiTheme="minorHAnsi"/>
-          <w:i/>
-          <w:color w:val="222222"/>
-        </w:rPr>
-        <w:t xml:space="preserve"> language such as the following.]</w:t>
+        <w:t>[If you intend to make voluntary disclosure about things such as child abuse, intent to hurt self or others, or other voluntary disclosures. include language such as the following.]</w:t>
       </w:r>
       <w:r>
         <w:rPr>
@@ -7108,6 +7522,7 @@
           <w:iCs/>
           <w:sz w:val="24"/>
         </w:rPr>
+        <w:lastRenderedPageBreak/>
         <w:t xml:space="preserve">2.  I give permission for my data/tissue samples </w:t>
       </w:r>
       <w:r>
@@ -7366,7 +7781,6 @@
           <w:iCs/>
           <w:sz w:val="24"/>
         </w:rPr>
-        <w:lastRenderedPageBreak/>
         <w:t>[For Multi-center protocols (not initiated at VCU)]</w:t>
       </w:r>
     </w:p>
@@ -7633,8 +8047,15 @@
           <w:rFonts w:asciiTheme="minorHAnsi" w:hAnsiTheme="minorHAnsi"/>
         </w:rPr>
         <w:tab/>
+      </w:r>
+      <w:proofErr w:type="spellStart"/>
+      <w:r>
+        <w:rPr>
+          <w:rFonts w:asciiTheme="minorHAnsi" w:hAnsiTheme="minorHAnsi"/>
+        </w:rPr>
         <w:t>initial</w:t>
       </w:r>
+      <w:proofErr w:type="spellEnd"/>
     </w:p>
     <w:p>
       <w:pPr>
@@ -7772,8 +8193,15 @@
           <w:rFonts w:asciiTheme="minorHAnsi" w:hAnsiTheme="minorHAnsi"/>
         </w:rPr>
         <w:tab/>
+      </w:r>
+      <w:proofErr w:type="spellStart"/>
+      <w:r>
+        <w:rPr>
+          <w:rFonts w:asciiTheme="minorHAnsi" w:hAnsiTheme="minorHAnsi"/>
+        </w:rPr>
         <w:t>initial</w:t>
       </w:r>
+      <w:proofErr w:type="spellEnd"/>
     </w:p>
     <w:p>
       <w:pPr>
@@ -7805,6 +8233,7 @@
           <w:bCs/>
           <w:sz w:val="24"/>
         </w:rPr>
+        <w:lastRenderedPageBreak/>
         <w:t>Future contact concerning further genetic testing research:</w:t>
       </w:r>
       <w:r>
@@ -8369,7 +8798,16 @@
           <w:sz w:val="24"/>
           <w:szCs w:val="24"/>
         </w:rPr>
-        <w:t xml:space="preserve">  Your decision not to take part will involve no penalty or loss of benefits to which you are otherwise entitled.  </w:t>
+        <w:t xml:space="preserve">  Your decision not to take part will involve no penalty or loss of benefits to which </w:t>
+      </w:r>
+      <w:r>
+        <w:rPr>
+          <w:rFonts w:asciiTheme="minorHAnsi" w:hAnsiTheme="minorHAnsi"/>
+          <w:sz w:val="24"/>
+          <w:szCs w:val="24"/>
+        </w:rPr>
+        <w:lastRenderedPageBreak/>
+        <w:t xml:space="preserve">you are otherwise entitled.  </w:t>
       </w:r>
       <w:r>
         <w:rPr>
@@ -8519,23 +8957,13 @@
           <w:szCs w:val="24"/>
         </w:rPr>
       </w:pPr>
-      <w:proofErr w:type="gramStart"/>
-      <w:r>
-        <w:rPr>
-          <w:rFonts w:asciiTheme="minorHAnsi" w:hAnsiTheme="minorHAnsi"/>
-          <w:sz w:val="24"/>
-          <w:szCs w:val="24"/>
-        </w:rPr>
-        <w:t>administrative</w:t>
-      </w:r>
-      <w:proofErr w:type="gramEnd"/>
-      <w:r>
-        <w:rPr>
-          <w:rFonts w:asciiTheme="minorHAnsi" w:hAnsiTheme="minorHAnsi"/>
-          <w:sz w:val="24"/>
-          <w:szCs w:val="24"/>
-        </w:rPr>
-        <w:t xml:space="preserve"> reasons require your withdrawal.</w:t>
+      <w:r>
+        <w:rPr>
+          <w:rFonts w:asciiTheme="minorHAnsi" w:hAnsiTheme="minorHAnsi"/>
+          <w:sz w:val="24"/>
+          <w:szCs w:val="24"/>
+        </w:rPr>
+        <w:t>administrative reasons require your withdrawal.</w:t>
       </w:r>
     </w:p>
     <w:p>
@@ -8630,17 +9058,7 @@
           <w:sz w:val="24"/>
           <w:szCs w:val="24"/>
         </w:rPr>
-        <w:t xml:space="preserve">procedures for orderly termination of </w:t>
-      </w:r>
-      <w:r>
-        <w:rPr>
-          <w:rFonts w:asciiTheme="minorHAnsi" w:hAnsiTheme="minorHAnsi"/>
-          <w:i/>
-          <w:sz w:val="24"/>
-          <w:szCs w:val="24"/>
-        </w:rPr>
-        <w:lastRenderedPageBreak/>
-        <w:t>participation by the subject</w:t>
+        <w:t>procedures for orderly termination of participation by the subject</w:t>
       </w:r>
       <w:r>
         <w:rPr>
@@ -9275,6 +9693,7 @@
           <w:szCs w:val="24"/>
           <w:lang w:val="fr-FR"/>
         </w:rPr>
+        <w:lastRenderedPageBreak/>
         <w:t xml:space="preserve">Contact </w:t>
       </w:r>
       <w:proofErr w:type="spellStart"/>
@@ -9315,7 +9734,16 @@
           <w:szCs w:val="24"/>
           <w:lang w:val="fr-FR"/>
         </w:rPr>
-        <w:t xml:space="preserve"> for </w:t>
+        <w:t xml:space="preserve"> </w:t>
+      </w:r>
+      <w:r>
+        <w:rPr>
+          <w:rFonts w:asciiTheme="minorHAnsi" w:hAnsiTheme="minorHAnsi"/>
+          <w:sz w:val="24"/>
+          <w:szCs w:val="24"/>
+          <w:lang w:val="fr-FR"/>
+        </w:rPr>
+        <w:t xml:space="preserve">to </w:t>
       </w:r>
       <w:proofErr w:type="spellStart"/>
       <w:r>
@@ -9325,6 +9753,26 @@
           <w:szCs w:val="24"/>
           <w:lang w:val="fr-FR"/>
         </w:rPr>
+        <w:t>ask</w:t>
+      </w:r>
+      <w:proofErr w:type="spellEnd"/>
+      <w:r>
+        <w:rPr>
+          <w:rFonts w:asciiTheme="minorHAnsi" w:hAnsiTheme="minorHAnsi"/>
+          <w:sz w:val="24"/>
+          <w:szCs w:val="24"/>
+          <w:lang w:val="fr-FR"/>
+        </w:rPr>
+        <w:t xml:space="preserve"> </w:t>
+      </w:r>
+      <w:proofErr w:type="spellStart"/>
+      <w:r>
+        <w:rPr>
+          <w:rFonts w:asciiTheme="minorHAnsi" w:hAnsiTheme="minorHAnsi"/>
+          <w:sz w:val="24"/>
+          <w:szCs w:val="24"/>
+          <w:lang w:val="fr-FR"/>
+        </w:rPr>
         <w:t>general</w:t>
       </w:r>
       <w:proofErr w:type="spellEnd"/>
@@ -9335,7 +9783,16 @@
           <w:szCs w:val="24"/>
           <w:lang w:val="fr-FR"/>
         </w:rPr>
-        <w:t xml:space="preserve"> questions, </w:t>
+        <w:t xml:space="preserve"> questions,</w:t>
+      </w:r>
+      <w:r>
+        <w:rPr>
+          <w:rFonts w:asciiTheme="minorHAnsi" w:hAnsiTheme="minorHAnsi"/>
+          <w:sz w:val="24"/>
+          <w:szCs w:val="24"/>
+          <w:lang w:val="fr-FR"/>
+        </w:rPr>
+        <w:t xml:space="preserve"> to </w:t>
       </w:r>
       <w:proofErr w:type="spellStart"/>
       <w:r>
@@ -9345,6 +9802,55 @@
           <w:szCs w:val="24"/>
           <w:lang w:val="fr-FR"/>
         </w:rPr>
+        <w:t>obtain</w:t>
+      </w:r>
+      <w:proofErr w:type="spellEnd"/>
+      <w:r>
+        <w:rPr>
+          <w:rFonts w:asciiTheme="minorHAnsi" w:hAnsiTheme="minorHAnsi"/>
+          <w:sz w:val="24"/>
+          <w:szCs w:val="24"/>
+          <w:lang w:val="fr-FR"/>
+        </w:rPr>
+        <w:t xml:space="preserve"> information or </w:t>
+      </w:r>
+      <w:proofErr w:type="spellStart"/>
+      <w:r>
+        <w:rPr>
+          <w:rFonts w:asciiTheme="minorHAnsi" w:hAnsiTheme="minorHAnsi"/>
+          <w:sz w:val="24"/>
+          <w:szCs w:val="24"/>
+          <w:lang w:val="fr-FR"/>
+        </w:rPr>
+        <w:t>offer</w:t>
+      </w:r>
+      <w:proofErr w:type="spellEnd"/>
+      <w:r>
+        <w:rPr>
+          <w:rFonts w:asciiTheme="minorHAnsi" w:hAnsiTheme="minorHAnsi"/>
+          <w:sz w:val="24"/>
+          <w:szCs w:val="24"/>
+          <w:lang w:val="fr-FR"/>
+        </w:rPr>
+        <w:t xml:space="preserve"> input, and to express</w:t>
+      </w:r>
+      <w:r>
+        <w:rPr>
+          <w:rFonts w:asciiTheme="minorHAnsi" w:hAnsiTheme="minorHAnsi"/>
+          <w:sz w:val="24"/>
+          <w:szCs w:val="24"/>
+          <w:lang w:val="fr-FR"/>
+        </w:rPr>
+        <w:t xml:space="preserve"> </w:t>
+      </w:r>
+      <w:proofErr w:type="spellStart"/>
+      <w:r>
+        <w:rPr>
+          <w:rFonts w:asciiTheme="minorHAnsi" w:hAnsiTheme="minorHAnsi"/>
+          <w:sz w:val="24"/>
+          <w:szCs w:val="24"/>
+          <w:lang w:val="fr-FR"/>
+        </w:rPr>
         <w:t>concerns</w:t>
       </w:r>
       <w:proofErr w:type="spellEnd"/>
@@ -9355,7 +9861,7 @@
           <w:szCs w:val="24"/>
           <w:lang w:val="fr-FR"/>
         </w:rPr>
-        <w:t xml:space="preserve">, or complaints about </w:t>
+        <w:t xml:space="preserve"> or complaints about </w:t>
       </w:r>
       <w:proofErr w:type="spellStart"/>
       <w:r>
@@ -9896,7 +10402,6 @@
           <w:sz w:val="24"/>
           <w:szCs w:val="24"/>
         </w:rPr>
-        <w:lastRenderedPageBreak/>
         <w:t>By signing this consent form, I have not waived any of the legal rights or benefits, to which I otherwise would be entitled.  My signature indicates that I freely consent to participate in this research study.</w:t>
       </w:r>
       <w:r>
@@ -10596,6 +11101,7 @@
           <w:sz w:val="24"/>
           <w:szCs w:val="24"/>
         </w:rPr>
+        <w:lastRenderedPageBreak/>
         <w:t>[</w:t>
       </w:r>
       <w:r>
@@ -11047,7 +11553,6 @@
           <w:sz w:val="24"/>
           <w:szCs w:val="24"/>
         </w:rPr>
-        <w:lastRenderedPageBreak/>
         <w:t>(Printed)</w:t>
       </w:r>
     </w:p>
@@ -11477,7 +11982,17 @@
           <w:iCs/>
           <w:sz w:val="24"/>
         </w:rPr>
-        <w:t xml:space="preserve">[A witness to the signature of a research participant is required by VA Code.  If the witness is to be someone other than the person conducting the informed consent discussion, include a line for the witness to print his/her name and lines for signature and date.] </w:t>
+        <w:t xml:space="preserve">[A witness to the signature of a research participant is required by VA Code.  If the witness is to be someone other than the person conducting the informed consent </w:t>
+      </w:r>
+      <w:r>
+        <w:rPr>
+          <w:rFonts w:asciiTheme="minorHAnsi" w:hAnsiTheme="minorHAnsi"/>
+          <w:i/>
+          <w:iCs/>
+          <w:sz w:val="24"/>
+        </w:rPr>
+        <w:lastRenderedPageBreak/>
+        <w:t xml:space="preserve">discussion, include a line for the witness to print his/her name and lines for signature and date.] </w:t>
       </w:r>
     </w:p>
     <w:p>
@@ -11647,7 +12162,7 @@
         <w:noProof/>
         <w:sz w:val="22"/>
       </w:rPr>
-      <w:t>1</w:t>
+      <w:t>2</w:t>
     </w:r>
     <w:r>
       <w:rPr>
@@ -11695,7 +12210,7 @@
         <w:noProof/>
         <w:sz w:val="22"/>
       </w:rPr>
-      <w:t>14</w:t>
+      <w:t>15</w:t>
     </w:r>
     <w:r>
       <w:rPr>
@@ -11887,7 +12402,25 @@
                               <w:sz w:val="14"/>
                               <w:szCs w:val="14"/>
                             </w:rPr>
-                            <w:t>Template Rev Date: 6-19-14</w:t>
+                            <w:t xml:space="preserve">Template Rev Date: </w:t>
+                          </w:r>
+                          <w:r>
+                            <w:rPr>
+                              <w:i/>
+                              <w:color w:val="808080" w:themeColor="background1" w:themeShade="80"/>
+                              <w:sz w:val="14"/>
+                              <w:szCs w:val="14"/>
+                            </w:rPr>
+                            <w:t>8-5</w:t>
+                          </w:r>
+                          <w:r>
+                            <w:rPr>
+                              <w:i/>
+                              <w:color w:val="808080" w:themeColor="background1" w:themeShade="80"/>
+                              <w:sz w:val="14"/>
+                              <w:szCs w:val="14"/>
+                            </w:rPr>
+                            <w:t>-14</w:t>
                           </w:r>
                         </w:p>
                         <w:p/>
@@ -12006,7 +12539,25 @@
                         <w:sz w:val="14"/>
                         <w:szCs w:val="14"/>
                       </w:rPr>
-                      <w:t>Template Rev Date: 6-19-14</w:t>
+                      <w:t xml:space="preserve">Template Rev Date: </w:t>
+                    </w:r>
+                    <w:r>
+                      <w:rPr>
+                        <w:i/>
+                        <w:color w:val="808080" w:themeColor="background1" w:themeShade="80"/>
+                        <w:sz w:val="14"/>
+                        <w:szCs w:val="14"/>
+                      </w:rPr>
+                      <w:t>8-5</w:t>
+                    </w:r>
+                    <w:r>
+                      <w:rPr>
+                        <w:i/>
+                        <w:color w:val="808080" w:themeColor="background1" w:themeShade="80"/>
+                        <w:sz w:val="14"/>
+                        <w:szCs w:val="14"/>
+                      </w:rPr>
+                      <w:t>-14</w:t>
                     </w:r>
                   </w:p>
                   <w:p/>
@@ -13921,7 +14472,7 @@
 </file>
 
 <file path=customXml/itemProps1.xml><?xml version="1.0" encoding="utf-8"?>
-<ds:datastoreItem xmlns:ds="http://schemas.openxmlformats.org/officeDocument/2006/customXml" ds:itemID="{17FD98A2-B0E4-4E7D-862F-61FC1C4A5BDA}">
+<ds:datastoreItem xmlns:ds="http://schemas.openxmlformats.org/officeDocument/2006/customXml" ds:itemID="{312CB9B7-0B66-4A7C-83C7-97767C7D60AD}">
   <ds:schemaRefs>
     <ds:schemaRef ds:uri="http://schemas.openxmlformats.org/officeDocument/2006/bibliography"/>
   </ds:schemaRefs>

</xml_diff>